<commit_message>
commit for all exercises
</commit_message>
<xml_diff>
--- a/Declaration of Solution Part 2 Exercise 2.docx
+++ b/Declaration of Solution Part 2 Exercise 2.docx
@@ -203,6 +203,12 @@
                 <w:lang w:val="en-US"/>
               </w:rPr>
             </w:pPr>
+            <w:r>
+              <w:rPr>
+                <w:lang w:val="en-US"/>
+              </w:rPr>
+              <w:t>B032220024</w:t>
+            </w:r>
           </w:p>
         </w:tc>
       </w:tr>
@@ -242,6 +248,34 @@
                 <w:lang w:val="en-US"/>
               </w:rPr>
             </w:pPr>
+            <w:proofErr w:type="spellStart"/>
+            <w:r>
+              <w:rPr>
+                <w:lang w:val="en-US"/>
+              </w:rPr>
+              <w:t>Siow</w:t>
+            </w:r>
+            <w:proofErr w:type="spellEnd"/>
+            <w:r>
+              <w:rPr>
+                <w:lang w:val="en-US"/>
+              </w:rPr>
+              <w:t xml:space="preserve"> </w:t>
+            </w:r>
+            <w:proofErr w:type="spellStart"/>
+            <w:r>
+              <w:rPr>
+                <w:lang w:val="en-US"/>
+              </w:rPr>
+              <w:t>Zhe</w:t>
+            </w:r>
+            <w:proofErr w:type="spellEnd"/>
+            <w:r>
+              <w:rPr>
+                <w:lang w:val="en-US"/>
+              </w:rPr>
+              <w:t xml:space="preserve"> Yi</w:t>
+            </w:r>
           </w:p>
         </w:tc>
       </w:tr>
@@ -330,7 +364,21 @@
         <w:rPr>
           <w:rStyle w:val="Strong"/>
         </w:rPr>
-        <w:t xml:space="preserve"> Teknikal Malaysia Melaka</w:t>
+        <w:t xml:space="preserve"> </w:t>
+      </w:r>
+      <w:proofErr w:type="spellStart"/>
+      <w:r>
+        <w:rPr>
+          <w:rStyle w:val="Strong"/>
+        </w:rPr>
+        <w:t>Teknikal</w:t>
+      </w:r>
+      <w:proofErr w:type="spellEnd"/>
+      <w:r>
+        <w:rPr>
+          <w:rStyle w:val="Strong"/>
+        </w:rPr>
+        <w:t xml:space="preserve"> Malaysia Melaka</w:t>
       </w:r>
     </w:p>
     <w:p>
@@ -727,22 +775,400 @@
         <w:rPr>
           <w:lang w:val="en-US"/>
         </w:rPr>
-        <w:t>…..</w:t>
+        <w:t>https://github.com/siowzheyi/lab14.git</w:t>
       </w:r>
       <w:proofErr w:type="gramEnd"/>
+    </w:p>
+    <w:p>
+      <w:pPr>
+        <w:rPr>
+          <w:lang w:val="en-US"/>
+        </w:rPr>
+      </w:pPr>
+    </w:p>
+    <w:p>
+      <w:pPr>
+        <w:pStyle w:val="Heading1"/>
+        <w:rPr>
+          <w:lang w:val="en-US"/>
+        </w:rPr>
+      </w:pPr>
+      <w:bookmarkStart w:id="1" w:name="_Toc110347640"/>
+      <w:r>
+        <w:rPr>
+          <w:lang w:val="en-US"/>
+        </w:rPr>
+        <w:t xml:space="preserve">List of Classes for the Solution of </w:t>
+      </w:r>
+      <w:r>
+        <w:rPr>
+          <w:lang w:val="en-US"/>
+        </w:rPr>
+        <w:t xml:space="preserve">Part </w:t>
+      </w:r>
+      <w:r>
+        <w:rPr>
+          <w:lang w:val="en-US"/>
+        </w:rPr>
+        <w:t>2</w:t>
+      </w:r>
       <w:r>
         <w:rPr>
           <w:lang w:val="en-US"/>
         </w:rPr>
         <w:t xml:space="preserve"> </w:t>
       </w:r>
-    </w:p>
-    <w:p>
-      <w:pPr>
-        <w:rPr>
-          <w:lang w:val="en-US"/>
-        </w:rPr>
-      </w:pPr>
+      <w:r>
+        <w:rPr>
+          <w:lang w:val="en-US"/>
+        </w:rPr>
+        <w:t xml:space="preserve">Exercise </w:t>
+      </w:r>
+      <w:r>
+        <w:rPr>
+          <w:lang w:val="en-US"/>
+        </w:rPr>
+        <w:t>2</w:t>
+      </w:r>
+      <w:bookmarkEnd w:id="1"/>
+    </w:p>
+    <w:p>
+      <w:pPr>
+        <w:rPr>
+          <w:lang w:val="en-US"/>
+        </w:rPr>
+      </w:pPr>
+      <w:r>
+        <w:rPr>
+          <w:lang w:val="en-US"/>
+        </w:rPr>
+        <w:t xml:space="preserve">List all classes and methods that </w:t>
+      </w:r>
+      <w:r>
+        <w:rPr>
+          <w:lang w:val="en-US"/>
+        </w:rPr>
+        <w:t xml:space="preserve">are </w:t>
+      </w:r>
+      <w:r>
+        <w:rPr>
+          <w:lang w:val="en-US"/>
+        </w:rPr>
+        <w:t xml:space="preserve">used </w:t>
+      </w:r>
+      <w:r>
+        <w:rPr>
+          <w:lang w:val="en-US"/>
+        </w:rPr>
+        <w:t xml:space="preserve">as </w:t>
+      </w:r>
+      <w:r>
+        <w:rPr>
+          <w:lang w:val="en-US"/>
+        </w:rPr>
+        <w:t>solutions</w:t>
+      </w:r>
+      <w:r>
+        <w:rPr>
+          <w:lang w:val="en-US"/>
+        </w:rPr>
+        <w:t xml:space="preserve"> in this exercise</w:t>
+      </w:r>
+      <w:r>
+        <w:rPr>
+          <w:lang w:val="en-US"/>
+        </w:rPr>
+        <w:t xml:space="preserve">. </w:t>
+      </w:r>
+      <w:r>
+        <w:rPr>
+          <w:lang w:val="en-US"/>
+        </w:rPr>
+        <w:t>The list should indicate the class used for the server-side and client-side solutions separately.</w:t>
+      </w:r>
+    </w:p>
+    <w:p>
+      <w:pPr>
+        <w:rPr>
+          <w:lang w:val="en-US"/>
+        </w:rPr>
+      </w:pPr>
+    </w:p>
+    <w:p>
+      <w:pPr>
+        <w:rPr>
+          <w:lang w:val="en-US"/>
+        </w:rPr>
+      </w:pPr>
+      <w:r>
+        <w:rPr>
+          <w:lang w:val="en-US"/>
+        </w:rPr>
+        <w:t xml:space="preserve">Class: </w:t>
+      </w:r>
+      <w:proofErr w:type="spellStart"/>
+      <w:r>
+        <w:rPr>
+          <w:lang w:val="en-US"/>
+        </w:rPr>
+        <w:t>UDPClientSideApp</w:t>
+      </w:r>
+      <w:proofErr w:type="spellEnd"/>
+    </w:p>
+    <w:p>
+      <w:pPr>
+        <w:rPr>
+          <w:lang w:val="en-US"/>
+        </w:rPr>
+      </w:pPr>
+      <w:r>
+        <w:rPr>
+          <w:lang w:val="en-US"/>
+        </w:rPr>
+        <w:t xml:space="preserve">Method: </w:t>
+      </w:r>
+      <w:proofErr w:type="gramStart"/>
+      <w:r>
+        <w:rPr>
+          <w:lang w:val="en-US"/>
+        </w:rPr>
+        <w:t>main(</w:t>
+      </w:r>
+      <w:proofErr w:type="gramEnd"/>
+      <w:r>
+        <w:rPr>
+          <w:lang w:val="en-US"/>
+        </w:rPr>
+        <w:t xml:space="preserve">String[] </w:t>
+      </w:r>
+      <w:proofErr w:type="spellStart"/>
+      <w:r>
+        <w:rPr>
+          <w:lang w:val="en-US"/>
+        </w:rPr>
+        <w:t>args</w:t>
+      </w:r>
+      <w:proofErr w:type="spellEnd"/>
+      <w:r>
+        <w:rPr>
+          <w:lang w:val="en-US"/>
+        </w:rPr>
+        <w:t>)</w:t>
+      </w:r>
+    </w:p>
+    <w:p>
+      <w:pPr>
+        <w:rPr>
+          <w:lang w:val="en-US"/>
+        </w:rPr>
+      </w:pPr>
+    </w:p>
+    <w:p>
+      <w:pPr>
+        <w:rPr>
+          <w:lang w:val="en-US"/>
+        </w:rPr>
+      </w:pPr>
+      <w:r>
+        <w:rPr>
+          <w:lang w:val="en-US"/>
+        </w:rPr>
+        <w:t xml:space="preserve">Class: </w:t>
+      </w:r>
+      <w:proofErr w:type="spellStart"/>
+      <w:r>
+        <w:rPr>
+          <w:lang w:val="en-US"/>
+        </w:rPr>
+        <w:t>UDP</w:t>
+      </w:r>
+      <w:r>
+        <w:rPr>
+          <w:lang w:val="en-US"/>
+        </w:rPr>
+        <w:t>Server</w:t>
+      </w:r>
+      <w:r>
+        <w:rPr>
+          <w:lang w:val="en-US"/>
+        </w:rPr>
+        <w:t>SideApp</w:t>
+      </w:r>
+      <w:proofErr w:type="spellEnd"/>
+    </w:p>
+    <w:p>
+      <w:pPr>
+        <w:rPr>
+          <w:lang w:val="en-US"/>
+        </w:rPr>
+      </w:pPr>
+      <w:r>
+        <w:rPr>
+          <w:lang w:val="en-US"/>
+        </w:rPr>
+        <w:t xml:space="preserve">Method: </w:t>
+      </w:r>
+      <w:proofErr w:type="gramStart"/>
+      <w:r>
+        <w:rPr>
+          <w:lang w:val="en-US"/>
+        </w:rPr>
+        <w:t>main(</w:t>
+      </w:r>
+      <w:proofErr w:type="gramEnd"/>
+      <w:r>
+        <w:rPr>
+          <w:lang w:val="en-US"/>
+        </w:rPr>
+        <w:t xml:space="preserve">String[] </w:t>
+      </w:r>
+      <w:proofErr w:type="spellStart"/>
+      <w:r>
+        <w:rPr>
+          <w:lang w:val="en-US"/>
+        </w:rPr>
+        <w:t>args</w:t>
+      </w:r>
+      <w:proofErr w:type="spellEnd"/>
+      <w:r>
+        <w:rPr>
+          <w:lang w:val="en-US"/>
+        </w:rPr>
+        <w:t>)</w:t>
+      </w:r>
+    </w:p>
+    <w:p>
+      <w:pPr>
+        <w:rPr>
+          <w:lang w:val="en-US"/>
+        </w:rPr>
+      </w:pPr>
+    </w:p>
+    <w:p>
+      <w:pPr>
+        <w:rPr>
+          <w:lang w:val="en-US"/>
+        </w:rPr>
+      </w:pPr>
+      <w:r>
+        <w:rPr>
+          <w:lang w:val="en-US"/>
+        </w:rPr>
+        <w:t xml:space="preserve">Class: </w:t>
+      </w:r>
+      <w:proofErr w:type="spellStart"/>
+      <w:r>
+        <w:rPr>
+          <w:lang w:val="en-US"/>
+        </w:rPr>
+        <w:t>SentenceProcessor</w:t>
+      </w:r>
+      <w:proofErr w:type="spellEnd"/>
+    </w:p>
+    <w:p>
+      <w:pPr>
+        <w:rPr>
+          <w:lang w:val="en-US"/>
+        </w:rPr>
+      </w:pPr>
+      <w:r>
+        <w:rPr>
+          <w:lang w:val="en-US"/>
+        </w:rPr>
+        <w:t xml:space="preserve">Method: </w:t>
+      </w:r>
+      <w:proofErr w:type="spellStart"/>
+      <w:r>
+        <w:rPr>
+          <w:lang w:val="en-US"/>
+        </w:rPr>
+        <w:t>getSentence</w:t>
+      </w:r>
+      <w:proofErr w:type="spellEnd"/>
+      <w:r>
+        <w:rPr>
+          <w:lang w:val="en-US"/>
+        </w:rPr>
+        <w:t xml:space="preserve">, </w:t>
+      </w:r>
+      <w:proofErr w:type="spellStart"/>
+      <w:proofErr w:type="gramStart"/>
+      <w:r>
+        <w:rPr>
+          <w:lang w:val="en-US"/>
+        </w:rPr>
+        <w:t>convertToByteArray</w:t>
+      </w:r>
+      <w:proofErr w:type="spellEnd"/>
+      <w:r>
+        <w:rPr>
+          <w:lang w:val="en-US"/>
+        </w:rPr>
+        <w:t>(</w:t>
+      </w:r>
+      <w:proofErr w:type="gramEnd"/>
+      <w:r>
+        <w:rPr>
+          <w:lang w:val="en-US"/>
+        </w:rPr>
+        <w:t>int value)</w:t>
+      </w:r>
+      <w:r>
+        <w:rPr>
+          <w:lang w:val="en-US"/>
+        </w:rPr>
+        <w:t xml:space="preserve">, </w:t>
+      </w:r>
+      <w:proofErr w:type="spellStart"/>
+      <w:r>
+        <w:rPr>
+          <w:lang w:val="en-US"/>
+        </w:rPr>
+        <w:t>countCharacters</w:t>
+      </w:r>
+      <w:proofErr w:type="spellEnd"/>
+      <w:r>
+        <w:rPr>
+          <w:lang w:val="en-US"/>
+        </w:rPr>
+        <w:t xml:space="preserve">, </w:t>
+      </w:r>
+      <w:proofErr w:type="spellStart"/>
+      <w:r>
+        <w:rPr>
+          <w:lang w:val="en-US"/>
+        </w:rPr>
+        <w:t>countVowel</w:t>
+      </w:r>
+      <w:proofErr w:type="spellEnd"/>
+      <w:r>
+        <w:rPr>
+          <w:lang w:val="en-US"/>
+        </w:rPr>
+        <w:t xml:space="preserve">, </w:t>
+      </w:r>
+      <w:proofErr w:type="spellStart"/>
+      <w:r>
+        <w:rPr>
+          <w:lang w:val="en-US"/>
+        </w:rPr>
+        <w:t>countConsonant</w:t>
+      </w:r>
+      <w:proofErr w:type="spellEnd"/>
+      <w:r>
+        <w:rPr>
+          <w:lang w:val="en-US"/>
+        </w:rPr>
+        <w:t xml:space="preserve">, </w:t>
+      </w:r>
+      <w:proofErr w:type="spellStart"/>
+      <w:r>
+        <w:rPr>
+          <w:lang w:val="en-US"/>
+        </w:rPr>
+        <w:t>countPunctuation</w:t>
+      </w:r>
+      <w:proofErr w:type="spellEnd"/>
     </w:p>
     <w:p>
       <w:pPr>
@@ -751,114 +1177,6 @@
           <w:lang w:val="en-US"/>
         </w:rPr>
       </w:pPr>
-      <w:bookmarkStart w:id="1" w:name="_Toc110347640"/>
-      <w:r>
-        <w:rPr>
-          <w:lang w:val="en-US"/>
-        </w:rPr>
-        <w:t xml:space="preserve">List of Classes for the Solution of </w:t>
-      </w:r>
-      <w:r>
-        <w:rPr>
-          <w:lang w:val="en-US"/>
-        </w:rPr>
-        <w:t xml:space="preserve">Part </w:t>
-      </w:r>
-      <w:r>
-        <w:rPr>
-          <w:lang w:val="en-US"/>
-        </w:rPr>
-        <w:t>2</w:t>
-      </w:r>
-      <w:r>
-        <w:rPr>
-          <w:lang w:val="en-US"/>
-        </w:rPr>
-        <w:t xml:space="preserve"> </w:t>
-      </w:r>
-      <w:r>
-        <w:rPr>
-          <w:lang w:val="en-US"/>
-        </w:rPr>
-        <w:t xml:space="preserve">Exercise </w:t>
-      </w:r>
-      <w:r>
-        <w:rPr>
-          <w:lang w:val="en-US"/>
-        </w:rPr>
-        <w:t>2</w:t>
-      </w:r>
-      <w:bookmarkEnd w:id="1"/>
-    </w:p>
-    <w:p>
-      <w:pPr>
-        <w:rPr>
-          <w:lang w:val="en-US"/>
-        </w:rPr>
-      </w:pPr>
-      <w:r>
-        <w:rPr>
-          <w:lang w:val="en-US"/>
-        </w:rPr>
-        <w:t xml:space="preserve">List all classes and methods that </w:t>
-      </w:r>
-      <w:r>
-        <w:rPr>
-          <w:lang w:val="en-US"/>
-        </w:rPr>
-        <w:t xml:space="preserve">are </w:t>
-      </w:r>
-      <w:r>
-        <w:rPr>
-          <w:lang w:val="en-US"/>
-        </w:rPr>
-        <w:t xml:space="preserve">used </w:t>
-      </w:r>
-      <w:r>
-        <w:rPr>
-          <w:lang w:val="en-US"/>
-        </w:rPr>
-        <w:t xml:space="preserve">as </w:t>
-      </w:r>
-      <w:r>
-        <w:rPr>
-          <w:lang w:val="en-US"/>
-        </w:rPr>
-        <w:t>solutions</w:t>
-      </w:r>
-      <w:r>
-        <w:rPr>
-          <w:lang w:val="en-US"/>
-        </w:rPr>
-        <w:t xml:space="preserve"> in this exercise</w:t>
-      </w:r>
-      <w:r>
-        <w:rPr>
-          <w:lang w:val="en-US"/>
-        </w:rPr>
-        <w:t xml:space="preserve">. </w:t>
-      </w:r>
-      <w:r>
-        <w:rPr>
-          <w:lang w:val="en-US"/>
-        </w:rPr>
-        <w:t>The list should indicate the class used for the server-side and client-side solutions separately.</w:t>
-      </w:r>
-    </w:p>
-    <w:p>
-      <w:pPr>
-        <w:rPr>
-          <w:lang w:val="en-US"/>
-        </w:rPr>
-      </w:pPr>
-    </w:p>
-    <w:p>
-      <w:pPr>
-        <w:pStyle w:val="Heading1"/>
-        <w:rPr>
-          <w:lang w:val="en-US"/>
-        </w:rPr>
-      </w:pPr>
       <w:bookmarkStart w:id="2" w:name="_Toc110347641"/>
       <w:r>
         <w:rPr>
@@ -902,22 +1220,117 @@
         <w:rPr>
           <w:lang w:val="en-US"/>
         </w:rPr>
-        <w:t xml:space="preserve"> if any</w:t>
-      </w:r>
-    </w:p>
-    <w:p>
-      <w:pPr>
-        <w:rPr>
-          <w:lang w:val="en-US"/>
-        </w:rPr>
-      </w:pPr>
-    </w:p>
-    <w:p>
-      <w:pPr>
-        <w:rPr>
-          <w:lang w:val="en-US"/>
-        </w:rPr>
-      </w:pPr>
+        <w:t xml:space="preserve"> if </w:t>
+      </w:r>
+      <w:proofErr w:type="gramStart"/>
+      <w:r>
+        <w:rPr>
+          <w:lang w:val="en-US"/>
+        </w:rPr>
+        <w:t>any</w:t>
+      </w:r>
+      <w:proofErr w:type="gramEnd"/>
+    </w:p>
+    <w:p>
+      <w:pPr>
+        <w:rPr>
+          <w:lang w:val="en-US"/>
+        </w:rPr>
+      </w:pPr>
+    </w:p>
+    <w:p>
+      <w:pPr>
+        <w:rPr>
+          <w:lang w:val="en-US"/>
+        </w:rPr>
+      </w:pPr>
+      <w:r>
+        <w:rPr>
+          <w:lang w:val="en-US"/>
+        </w:rPr>
+        <w:drawing>
+          <wp:inline distT="0" distB="0" distL="0" distR="0" wp14:anchorId="40BDF9DE" wp14:editId="339205CC">
+            <wp:extent cx="7241840" cy="1424940"/>
+            <wp:effectExtent l="0" t="0" r="0" b="3810"/>
+            <wp:docPr id="635615500" name="Picture 1" descr="A screenshot of a computer&#10;&#10;Description automatically generated with medium confidence"/>
+            <wp:cNvGraphicFramePr>
+              <a:graphicFrameLocks xmlns:a="http://schemas.openxmlformats.org/drawingml/2006/main" noChangeAspect="1"/>
+            </wp:cNvGraphicFramePr>
+            <a:graphic xmlns:a="http://schemas.openxmlformats.org/drawingml/2006/main">
+              <a:graphicData uri="http://schemas.openxmlformats.org/drawingml/2006/picture">
+                <pic:pic xmlns:pic="http://schemas.openxmlformats.org/drawingml/2006/picture">
+                  <pic:nvPicPr>
+                    <pic:cNvPr id="635615500" name="Picture 1" descr="A screenshot of a computer&#10;&#10;Description automatically generated with medium confidence"/>
+                    <pic:cNvPicPr/>
+                  </pic:nvPicPr>
+                  <pic:blipFill>
+                    <a:blip r:embed="rId10"/>
+                    <a:stretch>
+                      <a:fillRect/>
+                    </a:stretch>
+                  </pic:blipFill>
+                  <pic:spPr>
+                    <a:xfrm>
+                      <a:off x="0" y="0"/>
+                      <a:ext cx="7244057" cy="1425376"/>
+                    </a:xfrm>
+                    <a:prstGeom prst="rect">
+                      <a:avLst/>
+                    </a:prstGeom>
+                  </pic:spPr>
+                </pic:pic>
+              </a:graphicData>
+            </a:graphic>
+          </wp:inline>
+        </w:drawing>
+      </w:r>
+    </w:p>
+    <w:p>
+      <w:pPr>
+        <w:rPr>
+          <w:lang w:val="en-US"/>
+        </w:rPr>
+      </w:pPr>
+      <w:r>
+        <w:rPr>
+          <w:lang w:val="en-US"/>
+        </w:rPr>
+        <w:drawing>
+          <wp:inline distT="0" distB="0" distL="0" distR="0" wp14:anchorId="71DEC3C4" wp14:editId="1DCB0F99">
+            <wp:extent cx="5731510" cy="1835785"/>
+            <wp:effectExtent l="0" t="0" r="2540" b="0"/>
+            <wp:docPr id="640002251" name="Picture 1" descr="A screen shot of a computer program&#10;&#10;Description automatically generated with low confidence"/>
+            <wp:cNvGraphicFramePr>
+              <a:graphicFrameLocks xmlns:a="http://schemas.openxmlformats.org/drawingml/2006/main" noChangeAspect="1"/>
+            </wp:cNvGraphicFramePr>
+            <a:graphic xmlns:a="http://schemas.openxmlformats.org/drawingml/2006/main">
+              <a:graphicData uri="http://schemas.openxmlformats.org/drawingml/2006/picture">
+                <pic:pic xmlns:pic="http://schemas.openxmlformats.org/drawingml/2006/picture">
+                  <pic:nvPicPr>
+                    <pic:cNvPr id="640002251" name="Picture 1" descr="A screen shot of a computer program&#10;&#10;Description automatically generated with low confidence"/>
+                    <pic:cNvPicPr/>
+                  </pic:nvPicPr>
+                  <pic:blipFill>
+                    <a:blip r:embed="rId11"/>
+                    <a:stretch>
+                      <a:fillRect/>
+                    </a:stretch>
+                  </pic:blipFill>
+                  <pic:spPr>
+                    <a:xfrm>
+                      <a:off x="0" y="0"/>
+                      <a:ext cx="5731510" cy="1835785"/>
+                    </a:xfrm>
+                    <a:prstGeom prst="rect">
+                      <a:avLst/>
+                    </a:prstGeom>
+                  </pic:spPr>
+                </pic:pic>
+              </a:graphicData>
+            </a:graphic>
+          </wp:inline>
+        </w:drawing>
+      </w:r>
     </w:p>
     <w:p>
       <w:pPr>
@@ -934,7 +1347,7 @@
       </w:pPr>
     </w:p>
     <w:sectPr>
-      <w:footerReference w:type="default" r:id="rId10"/>
+      <w:footerReference w:type="default" r:id="rId12"/>
       <w:pgSz w:w="11906" w:h="16838"/>
       <w:pgMar w:top="1440" w:right="1440" w:bottom="1440" w:left="1440" w:header="708" w:footer="708" w:gutter="0"/>
       <w:pgNumType w:start="1"/>

</xml_diff>